<commit_message>
more of basic explorations
</commit_message>
<xml_diff>
--- a/docs/Info Dump.docx
+++ b/docs/Info Dump.docx
@@ -106,7 +106,21 @@
         <w:rPr>
           <w:lang w:val="en-US"/>
         </w:rPr>
-        <w:t>Task – Build a model that predicts who is more likely to get AMI(heart attack)</w:t>
+        <w:t xml:space="preserve">Task – Build a model that predicts who is more likely to get </w:t>
+      </w:r>
+      <w:proofErr w:type="gramStart"/>
+      <w:r>
+        <w:rPr>
+          <w:lang w:val="en-US"/>
+        </w:rPr>
+        <w:t>AMI(</w:t>
+      </w:r>
+      <w:proofErr w:type="gramEnd"/>
+      <w:r>
+        <w:rPr>
+          <w:lang w:val="en-US"/>
+        </w:rPr>
+        <w:t>heart attack)</w:t>
       </w:r>
     </w:p>
     <w:p>
@@ -299,7 +313,39 @@
         <w:rPr>
           <w:lang w:val="en-US"/>
         </w:rPr>
-        <w:t>Based on basic information based on medical history, age, etc – build model to flag new applications</w:t>
+        <w:t xml:space="preserve">Based on basic information based on medical history, age, </w:t>
+      </w:r>
+      <w:proofErr w:type="spellStart"/>
+      <w:r>
+        <w:rPr>
+          <w:lang w:val="en-US"/>
+        </w:rPr>
+        <w:t>etc</w:t>
+      </w:r>
+      <w:proofErr w:type="spellEnd"/>
+      <w:r>
+        <w:rPr>
+          <w:lang w:val="en-US"/>
+        </w:rPr>
+        <w:t xml:space="preserve"> – build model to flag new applications</w:t>
+      </w:r>
+    </w:p>
+    <w:p>
+      <w:pPr>
+        <w:pStyle w:val="ListParagraph"/>
+        <w:numPr>
+          <w:ilvl w:val="1"/>
+          <w:numId w:val="3"/>
+        </w:numPr>
+        <w:rPr>
+          <w:lang w:val="en-US"/>
+        </w:rPr>
+      </w:pPr>
+      <w:r>
+        <w:rPr>
+          <w:lang w:val="en-US"/>
+        </w:rPr>
+        <w:t>For this we need all the information taken during application.</w:t>
       </w:r>
     </w:p>
     <w:p>
@@ -317,87 +363,115 @@
         <w:rPr>
           <w:lang w:val="en-US"/>
         </w:rPr>
-        <w:t>Based on continuous input of medical test data,etc of insured clients – buld a model to track the probability to get a heart attack</w:t>
-      </w:r>
-    </w:p>
-    <w:p>
-      <w:pPr>
-        <w:rPr>
-          <w:lang w:val="en-US"/>
-        </w:rPr>
-      </w:pPr>
-    </w:p>
-    <w:p>
-      <w:pPr>
-        <w:rPr>
-          <w:lang w:val="en-US"/>
-        </w:rPr>
-      </w:pPr>
-    </w:p>
-    <w:p>
-      <w:pPr>
-        <w:rPr>
-          <w:lang w:val="en-US"/>
-        </w:rPr>
-      </w:pPr>
-    </w:p>
-    <w:p>
-      <w:pPr>
-        <w:rPr>
-          <w:lang w:val="en-US"/>
-        </w:rPr>
-      </w:pPr>
-    </w:p>
-    <w:p>
-      <w:pPr>
-        <w:rPr>
-          <w:lang w:val="en-US"/>
-        </w:rPr>
-      </w:pPr>
-    </w:p>
-    <w:p>
-      <w:pPr>
-        <w:rPr>
-          <w:lang w:val="en-US"/>
-        </w:rPr>
-      </w:pPr>
-    </w:p>
-    <w:p>
-      <w:pPr>
-        <w:rPr>
-          <w:lang w:val="en-US"/>
-        </w:rPr>
-      </w:pPr>
-    </w:p>
-    <w:p>
-      <w:pPr>
-        <w:rPr>
-          <w:lang w:val="en-US"/>
-        </w:rPr>
-      </w:pPr>
-    </w:p>
-    <w:p>
-      <w:pPr>
-        <w:rPr>
-          <w:lang w:val="en-US"/>
-        </w:rPr>
-      </w:pPr>
-    </w:p>
-    <w:p>
-      <w:pPr>
-        <w:rPr>
-          <w:lang w:val="en-US"/>
-        </w:rPr>
-      </w:pPr>
-    </w:p>
-    <w:p>
-      <w:pPr>
-        <w:rPr>
-          <w:lang w:val="en-US"/>
-        </w:rPr>
-      </w:pPr>
-      <w:bookmarkStart w:id="0" w:name="_GoBack"/>
-      <w:bookmarkEnd w:id="0"/>
+        <w:t xml:space="preserve">Based on continuous input of medical test </w:t>
+      </w:r>
+      <w:proofErr w:type="spellStart"/>
+      <w:proofErr w:type="gramStart"/>
+      <w:r>
+        <w:rPr>
+          <w:lang w:val="en-US"/>
+        </w:rPr>
+        <w:t>data,etc</w:t>
+      </w:r>
+      <w:proofErr w:type="spellEnd"/>
+      <w:proofErr w:type="gramEnd"/>
+      <w:r>
+        <w:rPr>
+          <w:lang w:val="en-US"/>
+        </w:rPr>
+        <w:t xml:space="preserve"> of insured clients – </w:t>
+      </w:r>
+      <w:proofErr w:type="spellStart"/>
+      <w:r>
+        <w:rPr>
+          <w:lang w:val="en-US"/>
+        </w:rPr>
+        <w:t>buld</w:t>
+      </w:r>
+      <w:proofErr w:type="spellEnd"/>
+      <w:r>
+        <w:rPr>
+          <w:lang w:val="en-US"/>
+        </w:rPr>
+        <w:t xml:space="preserve"> a model to track the probability to get a heart attack</w:t>
+      </w:r>
+    </w:p>
+    <w:p>
+      <w:pPr>
+        <w:rPr>
+          <w:lang w:val="en-US"/>
+        </w:rPr>
+      </w:pPr>
+    </w:p>
+    <w:p>
+      <w:pPr>
+        <w:rPr>
+          <w:lang w:val="en-US"/>
+        </w:rPr>
+      </w:pPr>
+    </w:p>
+    <w:p>
+      <w:pPr>
+        <w:rPr>
+          <w:lang w:val="en-US"/>
+        </w:rPr>
+      </w:pPr>
+    </w:p>
+    <w:p>
+      <w:pPr>
+        <w:rPr>
+          <w:lang w:val="en-US"/>
+        </w:rPr>
+      </w:pPr>
+    </w:p>
+    <w:p>
+      <w:pPr>
+        <w:rPr>
+          <w:lang w:val="en-US"/>
+        </w:rPr>
+      </w:pPr>
+    </w:p>
+    <w:p>
+      <w:pPr>
+        <w:rPr>
+          <w:lang w:val="en-US"/>
+        </w:rPr>
+      </w:pPr>
+    </w:p>
+    <w:p>
+      <w:pPr>
+        <w:rPr>
+          <w:lang w:val="en-US"/>
+        </w:rPr>
+      </w:pPr>
+    </w:p>
+    <w:p>
+      <w:pPr>
+        <w:rPr>
+          <w:lang w:val="en-US"/>
+        </w:rPr>
+      </w:pPr>
+    </w:p>
+    <w:p>
+      <w:pPr>
+        <w:rPr>
+          <w:lang w:val="en-US"/>
+        </w:rPr>
+      </w:pPr>
+    </w:p>
+    <w:p>
+      <w:pPr>
+        <w:rPr>
+          <w:lang w:val="en-US"/>
+        </w:rPr>
+      </w:pPr>
+    </w:p>
+    <w:p>
+      <w:pPr>
+        <w:rPr>
+          <w:lang w:val="en-US"/>
+        </w:rPr>
+      </w:pPr>
     </w:p>
     <w:p>
       <w:pPr>
@@ -462,7 +536,6 @@
           <w:sz w:val="32"/>
           <w:lang w:val="en-US"/>
         </w:rPr>
-        <w:lastRenderedPageBreak/>
         <w:t xml:space="preserve">Data </w:t>
       </w:r>
     </w:p>
@@ -572,6 +645,101 @@
         </w:rPr>
         <w:t>Utilization by member</w:t>
       </w:r>
+    </w:p>
+    <w:p>
+      <w:pPr>
+        <w:rPr>
+          <w:lang w:val="en-US"/>
+        </w:rPr>
+      </w:pPr>
+    </w:p>
+    <w:p>
+      <w:pPr>
+        <w:rPr>
+          <w:lang w:val="en-US"/>
+        </w:rPr>
+      </w:pPr>
+    </w:p>
+    <w:p>
+      <w:pPr>
+        <w:rPr>
+          <w:lang w:val="en-US"/>
+        </w:rPr>
+      </w:pPr>
+    </w:p>
+    <w:p>
+      <w:pPr>
+        <w:rPr>
+          <w:lang w:val="en-US"/>
+        </w:rPr>
+      </w:pPr>
+    </w:p>
+    <w:p>
+      <w:pPr>
+        <w:rPr>
+          <w:b/>
+          <w:sz w:val="32"/>
+          <w:lang w:val="en-US"/>
+        </w:rPr>
+      </w:pPr>
+      <w:r>
+        <w:rPr>
+          <w:b/>
+          <w:sz w:val="32"/>
+          <w:lang w:val="en-US"/>
+        </w:rPr>
+        <w:t>Questions/Doubts</w:t>
+      </w:r>
+    </w:p>
+    <w:p>
+      <w:pPr>
+        <w:rPr>
+          <w:b/>
+          <w:sz w:val="32"/>
+          <w:lang w:val="en-US"/>
+        </w:rPr>
+      </w:pPr>
+    </w:p>
+    <w:p>
+      <w:pPr>
+        <w:pStyle w:val="ListParagraph"/>
+        <w:numPr>
+          <w:ilvl w:val="0"/>
+          <w:numId w:val="7"/>
+        </w:numPr>
+        <w:rPr>
+          <w:lang w:val="en-US"/>
+        </w:rPr>
+      </w:pPr>
+      <w:r>
+        <w:rPr>
+          <w:lang w:val="en-US"/>
+        </w:rPr>
+        <w:t>Which fields were collected during application process?</w:t>
+      </w:r>
+    </w:p>
+    <w:p>
+      <w:pPr>
+        <w:pStyle w:val="ListParagraph"/>
+        <w:numPr>
+          <w:ilvl w:val="0"/>
+          <w:numId w:val="7"/>
+        </w:numPr>
+        <w:rPr>
+          <w:lang w:val="en-US"/>
+        </w:rPr>
+      </w:pPr>
+      <w:bookmarkStart w:id="0" w:name="_GoBack"/>
+      <w:bookmarkEnd w:id="0"/>
+    </w:p>
+    <w:p>
+      <w:pPr>
+        <w:rPr>
+          <w:b/>
+          <w:sz w:val="32"/>
+          <w:lang w:val="en-US"/>
+        </w:rPr>
+      </w:pPr>
     </w:p>
     <w:p>
       <w:pPr>
@@ -731,6 +899,33 @@
             <w:lang w:val="en-US"/>
           </w:rPr>
           <w:t>https://q1medicare.com/q1group/MedicareAdvantagePartDQA/FAQ.php?faq=MA-and-MAPD---What-is-the-difference-between-a-Medicare-Advantage-MA-and-a-Medicare-Advantage-MAPD-&amp;faq_id=520&amp;category_id=111)</w:t>
+        </w:r>
+      </w:hyperlink>
+    </w:p>
+    <w:p>
+      <w:pPr>
+        <w:pStyle w:val="ListParagraph"/>
+        <w:numPr>
+          <w:ilvl w:val="0"/>
+          <w:numId w:val="6"/>
+        </w:numPr>
+        <w:rPr>
+          <w:lang w:val="en-US"/>
+        </w:rPr>
+      </w:pPr>
+      <w:r>
+        <w:rPr>
+          <w:lang w:val="en-US"/>
+        </w:rPr>
+        <w:t xml:space="preserve">HCC Codes and Risk Scores - </w:t>
+      </w:r>
+      <w:hyperlink r:id="rId6" w:history="1">
+        <w:r>
+          <w:rPr>
+            <w:rStyle w:val="Hyperlink"/>
+            <w:lang w:val="en-US"/>
+          </w:rPr>
+          <w:t>https://www.medirevv.com/blog/what-is-hcc-coding-understanding-todays-risk-adjustment-model</w:t>
         </w:r>
       </w:hyperlink>
     </w:p>
@@ -855,6 +1050,95 @@
     </w:lvl>
   </w:abstractNum>
   <w:abstractNum w:abstractNumId="1">
+    <w:nsid w:val="37CF4D16"/>
+    <w:multiLevelType w:val="hybridMultilevel"/>
+    <w:tmpl w:val="4B08D86C"/>
+    <w:lvl w:ilvl="0" w:tplc="0809000F">
+      <w:start w:val="1"/>
+      <w:numFmt w:val="decimal"/>
+      <w:lvlText w:val="%1."/>
+      <w:lvlJc w:val="left"/>
+      <w:pPr>
+        <w:ind w:left="720" w:hanging="360"/>
+      </w:pPr>
+      <w:rPr>
+        <w:rFonts w:hint="default"/>
+      </w:rPr>
+    </w:lvl>
+    <w:lvl w:ilvl="1" w:tplc="08090019" w:tentative="1">
+      <w:start w:val="1"/>
+      <w:numFmt w:val="lowerLetter"/>
+      <w:lvlText w:val="%2."/>
+      <w:lvlJc w:val="left"/>
+      <w:pPr>
+        <w:ind w:left="1440" w:hanging="360"/>
+      </w:pPr>
+    </w:lvl>
+    <w:lvl w:ilvl="2" w:tplc="0809001B" w:tentative="1">
+      <w:start w:val="1"/>
+      <w:numFmt w:val="lowerRoman"/>
+      <w:lvlText w:val="%3."/>
+      <w:lvlJc w:val="right"/>
+      <w:pPr>
+        <w:ind w:left="2160" w:hanging="180"/>
+      </w:pPr>
+    </w:lvl>
+    <w:lvl w:ilvl="3" w:tplc="0809000F" w:tentative="1">
+      <w:start w:val="1"/>
+      <w:numFmt w:val="decimal"/>
+      <w:lvlText w:val="%4."/>
+      <w:lvlJc w:val="left"/>
+      <w:pPr>
+        <w:ind w:left="2880" w:hanging="360"/>
+      </w:pPr>
+    </w:lvl>
+    <w:lvl w:ilvl="4" w:tplc="08090019" w:tentative="1">
+      <w:start w:val="1"/>
+      <w:numFmt w:val="lowerLetter"/>
+      <w:lvlText w:val="%5."/>
+      <w:lvlJc w:val="left"/>
+      <w:pPr>
+        <w:ind w:left="3600" w:hanging="360"/>
+      </w:pPr>
+    </w:lvl>
+    <w:lvl w:ilvl="5" w:tplc="0809001B" w:tentative="1">
+      <w:start w:val="1"/>
+      <w:numFmt w:val="lowerRoman"/>
+      <w:lvlText w:val="%6."/>
+      <w:lvlJc w:val="right"/>
+      <w:pPr>
+        <w:ind w:left="4320" w:hanging="180"/>
+      </w:pPr>
+    </w:lvl>
+    <w:lvl w:ilvl="6" w:tplc="0809000F" w:tentative="1">
+      <w:start w:val="1"/>
+      <w:numFmt w:val="decimal"/>
+      <w:lvlText w:val="%7."/>
+      <w:lvlJc w:val="left"/>
+      <w:pPr>
+        <w:ind w:left="5040" w:hanging="360"/>
+      </w:pPr>
+    </w:lvl>
+    <w:lvl w:ilvl="7" w:tplc="08090019" w:tentative="1">
+      <w:start w:val="1"/>
+      <w:numFmt w:val="lowerLetter"/>
+      <w:lvlText w:val="%8."/>
+      <w:lvlJc w:val="left"/>
+      <w:pPr>
+        <w:ind w:left="5760" w:hanging="360"/>
+      </w:pPr>
+    </w:lvl>
+    <w:lvl w:ilvl="8" w:tplc="0809001B" w:tentative="1">
+      <w:start w:val="1"/>
+      <w:numFmt w:val="lowerRoman"/>
+      <w:lvlText w:val="%9."/>
+      <w:lvlJc w:val="right"/>
+      <w:pPr>
+        <w:ind w:left="6480" w:hanging="180"/>
+      </w:pPr>
+    </w:lvl>
+  </w:abstractNum>
+  <w:abstractNum w:abstractNumId="2">
     <w:nsid w:val="405E0573"/>
     <w:multiLevelType w:val="hybridMultilevel"/>
     <w:tmpl w:val="90C44154"/>
@@ -943,7 +1227,7 @@
       </w:pPr>
     </w:lvl>
   </w:abstractNum>
-  <w:abstractNum w:abstractNumId="2">
+  <w:abstractNum w:abstractNumId="3">
     <w:nsid w:val="4176094B"/>
     <w:multiLevelType w:val="hybridMultilevel"/>
     <w:tmpl w:val="90B6370C"/>
@@ -1032,7 +1316,7 @@
       </w:pPr>
     </w:lvl>
   </w:abstractNum>
-  <w:abstractNum w:abstractNumId="3">
+  <w:abstractNum w:abstractNumId="4">
     <w:nsid w:val="45714E5B"/>
     <w:multiLevelType w:val="hybridMultilevel"/>
     <w:tmpl w:val="69BE057E"/>
@@ -1121,7 +1405,7 @@
       </w:pPr>
     </w:lvl>
   </w:abstractNum>
-  <w:abstractNum w:abstractNumId="4">
+  <w:abstractNum w:abstractNumId="5">
     <w:nsid w:val="75D66085"/>
     <w:multiLevelType w:val="hybridMultilevel"/>
     <w:tmpl w:val="6A443B40"/>
@@ -1210,7 +1494,7 @@
       </w:pPr>
     </w:lvl>
   </w:abstractNum>
-  <w:abstractNum w:abstractNumId="5">
+  <w:abstractNum w:abstractNumId="6">
     <w:nsid w:val="7EF258D6"/>
     <w:multiLevelType w:val="hybridMultilevel"/>
     <w:tmpl w:val="35B258BA"/>
@@ -1226,7 +1510,7 @@
         <w:rFonts w:hint="default"/>
       </w:rPr>
     </w:lvl>
-    <w:lvl w:ilvl="1" w:tplc="08090019" w:tentative="1">
+    <w:lvl w:ilvl="1" w:tplc="08090019">
       <w:start w:val="1"/>
       <w:numFmt w:val="lowerLetter"/>
       <w:lvlText w:val="%2."/>
@@ -1300,21 +1584,24 @@
     </w:lvl>
   </w:abstractNum>
   <w:num w:numId="1">
-    <w:abstractNumId w:val="2"/>
+    <w:abstractNumId w:val="3"/>
   </w:num>
   <w:num w:numId="2">
-    <w:abstractNumId w:val="4"/>
+    <w:abstractNumId w:val="5"/>
   </w:num>
   <w:num w:numId="3">
-    <w:abstractNumId w:val="5"/>
+    <w:abstractNumId w:val="6"/>
   </w:num>
   <w:num w:numId="4">
     <w:abstractNumId w:val="0"/>
   </w:num>
   <w:num w:numId="5">
-    <w:abstractNumId w:val="3"/>
+    <w:abstractNumId w:val="4"/>
   </w:num>
   <w:num w:numId="6">
+    <w:abstractNumId w:val="2"/>
+  </w:num>
+  <w:num w:numId="7">
     <w:abstractNumId w:val="1"/>
   </w:num>
 </w:numbering>

</xml_diff>